<commit_message>
Fixed table of contents page numbers
</commit_message>
<xml_diff>
--- a/Deliverables/COVIDTracking_TestPlan_v1.docx
+++ b/Deliverables/COVIDTracking_TestPlan_v1.docx
@@ -2143,7 +2143,7 @@
               <w:vertAlign w:val="baseline"/>
               <w:rtl w:val="0"/>
             </w:rPr>
-            <w:t xml:space="preserve">5</w:t>
+            <w:t xml:space="preserve">6</w:t>
           </w:r>
           <w:r>
             <w:fldChar w:fldCharType="end"/>
@@ -2231,7 +2231,7 @@
               <w:vertAlign w:val="baseline"/>
               <w:rtl w:val="0"/>
             </w:rPr>
-            <w:t xml:space="preserve">5</w:t>
+            <w:t xml:space="preserve">6</w:t>
           </w:r>
           <w:r>
             <w:fldChar w:fldCharType="end"/>
@@ -2319,7 +2319,7 @@
               <w:vertAlign w:val="baseline"/>
               <w:rtl w:val="0"/>
             </w:rPr>
-            <w:t xml:space="preserve">5</w:t>
+            <w:t xml:space="preserve">6</w:t>
           </w:r>
           <w:r>
             <w:fldChar w:fldCharType="end"/>
@@ -2407,7 +2407,7 @@
               <w:vertAlign w:val="baseline"/>
               <w:rtl w:val="0"/>
             </w:rPr>
-            <w:t xml:space="preserve">5</w:t>
+            <w:t xml:space="preserve">7</w:t>
           </w:r>
           <w:r>
             <w:fldChar w:fldCharType="end"/>
@@ -2495,7 +2495,7 @@
               <w:vertAlign w:val="baseline"/>
               <w:rtl w:val="0"/>
             </w:rPr>
-            <w:t xml:space="preserve">5</w:t>
+            <w:t xml:space="preserve">7</w:t>
           </w:r>
           <w:r>
             <w:fldChar w:fldCharType="end"/>
@@ -2583,7 +2583,7 @@
               <w:vertAlign w:val="baseline"/>
               <w:rtl w:val="0"/>
             </w:rPr>
-            <w:t xml:space="preserve">5</w:t>
+            <w:t xml:space="preserve">7</w:t>
           </w:r>
           <w:r>
             <w:fldChar w:fldCharType="end"/>
@@ -2671,7 +2671,7 @@
               <w:vertAlign w:val="baseline"/>
               <w:rtl w:val="0"/>
             </w:rPr>
-            <w:t xml:space="preserve">5</w:t>
+            <w:t xml:space="preserve">7</w:t>
           </w:r>
           <w:r>
             <w:fldChar w:fldCharType="end"/>
@@ -2759,7 +2759,7 @@
               <w:vertAlign w:val="baseline"/>
               <w:rtl w:val="0"/>
             </w:rPr>
-            <w:t xml:space="preserve">5</w:t>
+            <w:t xml:space="preserve">7</w:t>
           </w:r>
           <w:r>
             <w:fldChar w:fldCharType="end"/>
@@ -2781,7 +2781,7 @@
         <w:ind w:left="0" w:firstLine="0"/>
         <w:rPr/>
       </w:pPr>
-      <w:bookmarkStart w:colFirst="0" w:colLast="0" w:name="_262m38brp19w" w:id="0"/>
+      <w:bookmarkStart w:colFirst="0" w:colLast="0" w:name="_3jbfoalu4gp6" w:id="0"/>
       <w:bookmarkEnd w:id="0"/>
       <w:r>
         <w:rPr>

</xml_diff>